<commit_message>
Update Team Vulnerabilities Document.docx
</commit_message>
<xml_diff>
--- a/Team work/Team Vulnerabilities Document.docx
+++ b/Team work/Team Vulnerabilities Document.docx
@@ -324,16 +324,16 @@
             <mc:AlternateContent>
               <mc:Choice Requires="wps">
                 <w:drawing>
-                  <wp:anchor distT="0" distB="0" distL="114300" distR="114300" simplePos="0" relativeHeight="251660288" behindDoc="0" locked="0" layoutInCell="1" allowOverlap="1" wp14:anchorId="1DC7B58B" wp14:editId="796A3241">
+                  <wp:anchor distT="0" distB="0" distL="114300" distR="114300" simplePos="0" relativeHeight="251660288" behindDoc="0" locked="0" layoutInCell="1" allowOverlap="1" wp14:anchorId="1DC7B58B" wp14:editId="4696E6BF">
                     <wp:simplePos x="0" y="0"/>
                     <wp:positionH relativeFrom="column">
-                      <wp:posOffset>1275907</wp:posOffset>
+                      <wp:posOffset>1276350</wp:posOffset>
                     </wp:positionH>
                     <wp:positionV relativeFrom="paragraph">
-                      <wp:posOffset>4594595</wp:posOffset>
+                      <wp:posOffset>4238625</wp:posOffset>
                     </wp:positionV>
-                    <wp:extent cx="3305175" cy="3954706"/>
-                    <wp:effectExtent l="0" t="0" r="28575" b="27305"/>
+                    <wp:extent cx="3657600" cy="4306570"/>
+                    <wp:effectExtent l="0" t="0" r="19050" b="17780"/>
                     <wp:wrapNone/>
                     <wp:docPr id="1" name="Text Box 1"/>
                     <wp:cNvGraphicFramePr/>
@@ -344,7 +344,7 @@
                           <wps:spPr>
                             <a:xfrm>
                               <a:off x="0" y="0"/>
-                              <a:ext cx="3305175" cy="3954706"/>
+                              <a:ext cx="3657600" cy="4306570"/>
                             </a:xfrm>
                             <a:prstGeom prst="rect">
                               <a:avLst/>
@@ -367,10 +367,23 @@
                               </w:p>
                               <w:p>
                                 <w:r>
-                                  <w:t xml:space="preserve">Jessica Fealy – 18024092 </w:t>
+                                  <w:t>Researched and wrote by Jessica</w:t>
+                                </w:r>
+                              </w:p>
+                              <w:p>
+                                <w:r>
+                                  <w:t xml:space="preserve">Jessica Fealy – </w:t>
+                                </w:r>
+                                <w:proofErr w:type="gramStart"/>
+                                <w:r>
+                                  <w:t xml:space="preserve">18024092 </w:t>
                                 </w:r>
                                 <w:r>
-                                  <w:t xml:space="preserve">: </w:t>
+                                  <w:t>:</w:t>
+                                </w:r>
+                                <w:proofErr w:type="gramEnd"/>
+                                <w:r>
+                                  <w:t xml:space="preserve"> </w:t>
                                 </w:r>
                               </w:p>
                               <w:p>
@@ -423,16 +436,29 @@
                               </w:p>
                               <w:p>
                                 <w:r>
+                                  <w:t>Researched by Ed, research used to write vulnerabilities by Jessica</w:t>
+                                </w:r>
+                              </w:p>
+                              <w:p>
+                                <w:r>
                                   <w:t xml:space="preserve">Eduard </w:t>
                                 </w:r>
                                 <w:r>
                                   <w:t>–</w:t>
                                 </w:r>
                                 <w:r>
-                                  <w:t xml:space="preserve"> 18068235</w:t>
+                                  <w:t xml:space="preserve"> </w:t>
+                                </w:r>
+                                <w:proofErr w:type="gramStart"/>
+                                <w:r>
+                                  <w:t>18068235</w:t>
                                 </w:r>
                                 <w:r>
-                                  <w:t xml:space="preserve"> : </w:t>
+                                  <w:t xml:space="preserve"> :</w:t>
+                                </w:r>
+                                <w:proofErr w:type="gramEnd"/>
+                                <w:r>
+                                  <w:t xml:space="preserve"> </w:t>
                                 </w:r>
                               </w:p>
                               <w:p>
@@ -446,6 +472,9 @@
                                 <w:r>
                                   <w:t>Buffer Overflow</w:t>
                                 </w:r>
+                                <w:r>
+                                  <w:t xml:space="preserve"> (Research provided by Ed)</w:t>
+                                </w:r>
                               </w:p>
                               <w:p>
                                 <w:pPr>
@@ -458,6 +487,9 @@
                                 <w:r>
                                   <w:t xml:space="preserve">Data Vulnerabilities </w:t>
                                 </w:r>
+                                <w:r>
+                                  <w:t>(Research provided by Ed)</w:t>
+                                </w:r>
                               </w:p>
                               <w:p>
                                 <w:pPr>
@@ -469,6 +501,14 @@
                                 </w:pPr>
                                 <w:r>
                                   <w:t xml:space="preserve">Logging Vulnerabilities </w:t>
+                                </w:r>
+                                <w:r>
+                                  <w:t xml:space="preserve">(Researched provided by Ed) </w:t>
+                                </w:r>
+                              </w:p>
+                              <w:p>
+                                <w:r>
+                                  <w:t>Researched and wrote by Harry</w:t>
                                 </w:r>
                               </w:p>
                               <w:p>
@@ -520,6 +560,9 @@
                         </wps:wsp>
                       </a:graphicData>
                     </a:graphic>
+                    <wp14:sizeRelH relativeFrom="margin">
+                      <wp14:pctWidth>0</wp14:pctWidth>
+                    </wp14:sizeRelH>
                     <wp14:sizeRelV relativeFrom="margin">
                       <wp14:pctHeight>0</wp14:pctHeight>
                     </wp14:sizeRelV>
@@ -528,11 +571,7 @@
               </mc:Choice>
               <mc:Fallback>
                 <w:pict>
-                  <v:shapetype w14:anchorId="1DC7B58B" id="_x0000_t202" coordsize="21600,21600" o:spt="202" path="m,l,21600r21600,l21600,xe">
-                    <v:stroke joinstyle="miter"/>
-                    <v:path gradientshapeok="t" o:connecttype="rect"/>
-                  </v:shapetype>
-                  <v:shape id="Text Box 1" o:spid="_x0000_s1030" type="#_x0000_t202" style="position:absolute;margin-left:100.45pt;margin-top:361.8pt;width:260.25pt;height:311.4pt;z-index:251660288;visibility:visible;mso-wrap-style:square;mso-height-percent:0;mso-wrap-distance-left:9pt;mso-wrap-distance-top:0;mso-wrap-distance-right:9pt;mso-wrap-distance-bottom:0;mso-position-horizontal:absolute;mso-position-horizontal-relative:text;mso-position-vertical:absolute;mso-position-vertical-relative:text;mso-height-percent:0;mso-height-relative:margin;v-text-anchor:top" o:gfxdata="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" fillcolor="white [3201]" strokeweight=".5pt">
+                  <v:shape w14:anchorId="1DC7B58B" id="Text Box 1" o:spid="_x0000_s1030" type="#_x0000_t202" style="position:absolute;margin-left:100.5pt;margin-top:333.75pt;width:4in;height:339.1pt;z-index:251660288;visibility:visible;mso-wrap-style:square;mso-width-percent:0;mso-height-percent:0;mso-wrap-distance-left:9pt;mso-wrap-distance-top:0;mso-wrap-distance-right:9pt;mso-wrap-distance-bottom:0;mso-position-horizontal:absolute;mso-position-horizontal-relative:text;mso-position-vertical:absolute;mso-position-vertical-relative:text;mso-width-percent:0;mso-height-percent:0;mso-width-relative:margin;mso-height-relative:margin;v-text-anchor:top" o:gfxdata="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" fillcolor="white [3201]" strokeweight=".5pt">
                     <v:textbox>
                       <w:txbxContent>
                         <w:p>
@@ -542,10 +581,23 @@
                         </w:p>
                         <w:p>
                           <w:r>
-                            <w:t xml:space="preserve">Jessica Fealy – 18024092 </w:t>
+                            <w:t>Researched and wrote by Jessica</w:t>
+                          </w:r>
+                        </w:p>
+                        <w:p>
+                          <w:r>
+                            <w:t xml:space="preserve">Jessica Fealy – </w:t>
+                          </w:r>
+                          <w:proofErr w:type="gramStart"/>
+                          <w:r>
+                            <w:t xml:space="preserve">18024092 </w:t>
                           </w:r>
                           <w:r>
-                            <w:t xml:space="preserve">: </w:t>
+                            <w:t>:</w:t>
+                          </w:r>
+                          <w:proofErr w:type="gramEnd"/>
+                          <w:r>
+                            <w:t xml:space="preserve"> </w:t>
                           </w:r>
                         </w:p>
                         <w:p>
@@ -598,16 +650,29 @@
                         </w:p>
                         <w:p>
                           <w:r>
+                            <w:t>Researched by Ed, research used to write vulnerabilities by Jessica</w:t>
+                          </w:r>
+                        </w:p>
+                        <w:p>
+                          <w:r>
                             <w:t xml:space="preserve">Eduard </w:t>
                           </w:r>
                           <w:r>
                             <w:t>–</w:t>
                           </w:r>
                           <w:r>
-                            <w:t xml:space="preserve"> 18068235</w:t>
+                            <w:t xml:space="preserve"> </w:t>
+                          </w:r>
+                          <w:proofErr w:type="gramStart"/>
+                          <w:r>
+                            <w:t>18068235</w:t>
                           </w:r>
                           <w:r>
-                            <w:t xml:space="preserve"> : </w:t>
+                            <w:t xml:space="preserve"> :</w:t>
+                          </w:r>
+                          <w:proofErr w:type="gramEnd"/>
+                          <w:r>
+                            <w:t xml:space="preserve"> </w:t>
                           </w:r>
                         </w:p>
                         <w:p>
@@ -621,6 +686,9 @@
                           <w:r>
                             <w:t>Buffer Overflow</w:t>
                           </w:r>
+                          <w:r>
+                            <w:t xml:space="preserve"> (Research provided by Ed)</w:t>
+                          </w:r>
                         </w:p>
                         <w:p>
                           <w:pPr>
@@ -633,6 +701,9 @@
                           <w:r>
                             <w:t xml:space="preserve">Data Vulnerabilities </w:t>
                           </w:r>
+                          <w:r>
+                            <w:t>(Research provided by Ed)</w:t>
+                          </w:r>
                         </w:p>
                         <w:p>
                           <w:pPr>
@@ -644,6 +715,14 @@
                           </w:pPr>
                           <w:r>
                             <w:t xml:space="preserve">Logging Vulnerabilities </w:t>
+                          </w:r>
+                          <w:r>
+                            <w:t xml:space="preserve">(Researched provided by Ed) </w:t>
+                          </w:r>
+                        </w:p>
+                        <w:p>
+                          <w:r>
+                            <w:t>Researched and wrote by Harry</w:t>
                           </w:r>
                         </w:p>
                         <w:p>
@@ -709,7 +788,23 @@
     <w:p/>
     <w:p>
       <w:r>
-        <w:t xml:space="preserve">Any port on a computer system can pose a potential threat to an actor wishing to penetrate the system unlawfully. Many computer users may overlook potential flaws in their ports. While the most commons and serious port are often lockdown and protected, many are overlooked as they are not seen as dangerous. However, any unsecured port will pose a security threat and this will be abused by malicious actors. Commonly hacked ports include: TCP port 21 and TCP port 22 </w:t>
+        <w:t xml:space="preserve">Any port on a computer system can pose a potential threat to an actor wishing to penetrate the system unlawfully. Many computer users may overlook potential flaws in their ports. While the most commons and serious port are often lockdown and protected, many are overlooked as they are not seen as dangerous. However, any unsecured port will pose a security </w:t>
+      </w:r>
+      <w:proofErr w:type="gramStart"/>
+      <w:r>
+        <w:t>threat</w:t>
+      </w:r>
+      <w:proofErr w:type="gramEnd"/>
+      <w:r>
+        <w:t xml:space="preserve"> and this will be abused by malicious actors. Commonly hacked ports </w:t>
+      </w:r>
+      <w:proofErr w:type="gramStart"/>
+      <w:r>
+        <w:t>include:</w:t>
+      </w:r>
+      <w:proofErr w:type="gramEnd"/>
+      <w:r>
+        <w:t xml:space="preserve"> TCP port 21 and TCP port 22 </w:t>
       </w:r>
       <w:r>
         <w:rPr>
@@ -804,7 +899,15 @@
         <w:t>(SQL Injection, n.d.)</w:t>
       </w:r>
       <w:r>
-        <w:t xml:space="preserve">. As long as the actors knows the name of a table, such as “ ORDERS </w:t>
+        <w:t xml:space="preserve">. As long as the actors knows the name of a table, such as </w:t>
+      </w:r>
+      <w:proofErr w:type="gramStart"/>
+      <w:r>
+        <w:t>“ ORDERS</w:t>
+      </w:r>
+      <w:proofErr w:type="gramEnd"/>
+      <w:r>
+        <w:t xml:space="preserve"> </w:t>
       </w:r>
       <w:r>
         <w:t xml:space="preserve">“ they can simply enter “ DROP ORDERS “ and this will result in an unsecure system having their orders database deleted. This vulnerability occurs from improper string error checking and just accepting any data the user enters without first validating the information. </w:t>
@@ -825,7 +928,15 @@
         <w:t>(Academy and injection, 2021)</w:t>
       </w:r>
       <w:r>
-        <w:t xml:space="preserve">. Further attacks can result in a denial of service attack which will render the companies server inaccessible on the internet until the attack is over. </w:t>
+        <w:t xml:space="preserve">. Further attacks can result in a denial of service attack which will render the </w:t>
+      </w:r>
+      <w:proofErr w:type="gramStart"/>
+      <w:r>
+        <w:t>companies</w:t>
+      </w:r>
+      <w:proofErr w:type="gramEnd"/>
+      <w:r>
+        <w:t xml:space="preserve"> server inaccessible on the internet until the attack is over. </w:t>
       </w:r>
     </w:p>
     <w:p>
@@ -925,7 +1036,15 @@
     <w:p/>
     <w:p>
       <w:r>
-        <w:t xml:space="preserve">Software vulnerabilities, or most commonly known as “ bugs “ can present in many different forms with each having a different level of severity. But can be non-serious, as a button on a GUI being non-functional; to more severe such as the login system encryption being bypassed. While many software bugs will just be inconvenient or displeasing to the user, some can be quite serious to the company. Many different types of vulnerabilities exist that present as software bugs, such as SQL Injections and Buffer Overflow, these each have their own solutions to solve. The main path to mitigating against many software vulnerabilities is to preform constant test and </w:t>
+        <w:t xml:space="preserve">Software vulnerabilities, or most commonly known as </w:t>
+      </w:r>
+      <w:proofErr w:type="gramStart"/>
+      <w:r>
+        <w:t>“ bugs</w:t>
+      </w:r>
+      <w:proofErr w:type="gramEnd"/>
+      <w:r>
+        <w:t xml:space="preserve"> “ can present in many different forms with each having a different level of severity. But can be non-serious, as a button on a GUI being non-functional; to more severe such as the login system encryption being bypassed. While many software bugs will just be inconvenient or displeasing to the user, some can be quite serious to the company. Many different types of vulnerabilities exist that present as software bugs, such as SQL Injections and Buffer Overflow, these each have their own solutions to solve. The main path to mitigating against many software vulnerabilities is to preform constant test and </w:t>
       </w:r>
       <w:r>
         <w:t>maintenance to</w:t>
@@ -1059,7 +1178,15 @@
         <w:t>)</w:t>
       </w:r>
       <w:r>
-        <w:t xml:space="preserve">. Trying to attempt to do this will result in unpredictable data being read from memory or causing the program to crash as a result of inaccessible memory issues. </w:t>
+        <w:t xml:space="preserve">. Trying to attempt to do this will result in unpredictable data being read from memory or causing the program to crash </w:t>
+      </w:r>
+      <w:proofErr w:type="gramStart"/>
+      <w:r>
+        <w:t>as a result of</w:t>
+      </w:r>
+      <w:proofErr w:type="gramEnd"/>
+      <w:r>
+        <w:t xml:space="preserve"> inaccessible memory issues. </w:t>
       </w:r>
     </w:p>
     <w:p>
@@ -1077,8 +1204,20 @@
           <w:szCs w:val="20"/>
           <w:shd w:val="clear" w:color="auto" w:fill="FFFFFF"/>
         </w:rPr>
-        <w:t>Cwe.mitre.org. n.d. )</w:t>
-      </w:r>
+        <w:t xml:space="preserve">Cwe.mitre.org. </w:t>
+      </w:r>
+      <w:proofErr w:type="gramStart"/>
+      <w:r>
+        <w:rPr>
+          <w:rFonts w:ascii="Arial" w:hAnsi="Arial" w:cs="Arial"/>
+          <w:color w:val="000000"/>
+          <w:sz w:val="20"/>
+          <w:szCs w:val="20"/>
+          <w:shd w:val="clear" w:color="auto" w:fill="FFFFFF"/>
+        </w:rPr>
+        <w:t>n.d. )</w:t>
+      </w:r>
+      <w:proofErr w:type="gramEnd"/>
       <w:r>
         <w:t>. The programmer should instead attempt to restrict the amount of data drawn before the buffer to prevent this issue.</w:t>
       </w:r>
@@ -1199,7 +1338,13 @@
         </w:numPr>
       </w:pPr>
       <w:r>
-        <w:t>Strong and secret encryption methods, ideally, one way encryption such as RSA</w:t>
+        <w:t xml:space="preserve">Strong and secret encryption methods, ideally, </w:t>
+      </w:r>
+      <w:r>
+        <w:t>one-way</w:t>
+      </w:r>
+      <w:r>
+        <w:t xml:space="preserve"> encryption such as RSA</w:t>
       </w:r>
       <w:r>
         <w:t xml:space="preserve"> </w:t>
@@ -1229,7 +1374,13 @@
     <w:p/>
     <w:p>
       <w:r>
-        <w:t xml:space="preserve">A log is a common function of any program, and serves the purpose of keeping track of any changes to a program. These logs are normally done automatically and usually writing to a file without the use of encryption. </w:t>
+        <w:t xml:space="preserve">A log is a common function of any </w:t>
+      </w:r>
+      <w:r>
+        <w:t>program and</w:t>
+      </w:r>
+      <w:r>
+        <w:t xml:space="preserve"> serves the purpose of keeping track of any changes to a program. These logs are normally done automatically and usually writing to a file without the use of encryption. </w:t>
       </w:r>
     </w:p>
     <w:p>
@@ -1253,7 +1404,27 @@
           <w:szCs w:val="20"/>
           <w:shd w:val="clear" w:color="auto" w:fill="FFFFFF"/>
         </w:rPr>
-        <w:t>(OWASP Foundation, n.d.), this form of attacks takes advantage of an unprotected log file or a program that can take log files from unknown sources. Such attacks can generate new events on a system that never happened, and can even inject malicious code into a system.</w:t>
+        <w:t xml:space="preserve">(OWASP Foundation, n.d.), this form of attacks takes advantage of an unprotected log file or a program that can take log files from unknown sources. Such attacks can generate new events on a system that never </w:t>
+      </w:r>
+      <w:r>
+        <w:rPr>
+          <w:rFonts w:ascii="Arial" w:hAnsi="Arial" w:cs="Arial"/>
+          <w:color w:val="000000"/>
+          <w:sz w:val="20"/>
+          <w:szCs w:val="20"/>
+          <w:shd w:val="clear" w:color="auto" w:fill="FFFFFF"/>
+        </w:rPr>
+        <w:t>happened and</w:t>
+      </w:r>
+      <w:r>
+        <w:rPr>
+          <w:rFonts w:ascii="Arial" w:hAnsi="Arial" w:cs="Arial"/>
+          <w:color w:val="000000"/>
+          <w:sz w:val="20"/>
+          <w:szCs w:val="20"/>
+          <w:shd w:val="clear" w:color="auto" w:fill="FFFFFF"/>
+        </w:rPr>
+        <w:t xml:space="preserve"> can even inject malicious code into a system.</w:t>
       </w:r>
     </w:p>
     <w:p>
@@ -1347,10 +1518,7 @@
       </w:r>
       <w:proofErr w:type="spellEnd"/>
       <w:r>
-        <w:t xml:space="preserve"> suggesting that using an automated tool to find common vulnerabilities and exposures will discover the threat</w:t>
-      </w:r>
-      <w:r>
-        <w:t xml:space="preserve"> (</w:t>
+        <w:t xml:space="preserve"> suggesting that using an automated tool to find common vulnerabilities and exposures will discover the threat (</w:t>
       </w:r>
       <w:proofErr w:type="spellStart"/>
       <w:r>
@@ -1358,10 +1526,7 @@
       </w:r>
       <w:proofErr w:type="spellEnd"/>
       <w:r>
-        <w:t>, 2020)</w:t>
-      </w:r>
-      <w:r>
-        <w:t>.</w:t>
+        <w:t>, 2020).</w:t>
       </w:r>
     </w:p>
     <w:p>
@@ -1381,7 +1546,15 @@
     <w:p/>
     <w:p>
       <w:r>
-        <w:t>Broken authentication is when authentication poorly designed, making threat agent easier to access. This was used in many worst data breach cases  (Martin G.). Threat agent uses phishing attack to capture the valuable information that allows them to access to the system.</w:t>
+        <w:t xml:space="preserve">Broken authentication is when authentication poorly designed, making threat agent easier to access. This was used in many worst data breach </w:t>
+      </w:r>
+      <w:proofErr w:type="gramStart"/>
+      <w:r>
+        <w:t>cases  (</w:t>
+      </w:r>
+      <w:proofErr w:type="gramEnd"/>
+      <w:r>
+        <w:t>Martin G.). Threat agent uses phishing attack to capture the valuable information that allows them to access to the system.</w:t>
       </w:r>
     </w:p>
     <w:p>
@@ -1482,17 +1655,41 @@
           <w:szCs w:val="20"/>
           <w:shd w:val="clear" w:color="auto" w:fill="FFFFFF"/>
         </w:rPr>
-        <w:t>Open Port Vulnerabilities: What's the Big Deal?</w:t>
-      </w:r>
-      <w:r>
-        <w:rPr>
-          <w:rFonts w:ascii="Arial" w:hAnsi="Arial" w:cs="Arial"/>
-          <w:color w:val="000000"/>
-          <w:sz w:val="20"/>
-          <w:szCs w:val="20"/>
-          <w:shd w:val="clear" w:color="auto" w:fill="FFFFFF"/>
-        </w:rPr>
-        <w:t xml:space="preserve">. [online] </w:t>
+        <w:t xml:space="preserve">Open Port Vulnerabilities: What's the Big </w:t>
+      </w:r>
+      <w:proofErr w:type="gramStart"/>
+      <w:r>
+        <w:rPr>
+          <w:rFonts w:ascii="Arial" w:hAnsi="Arial" w:cs="Arial"/>
+          <w:i/>
+          <w:iCs/>
+          <w:color w:val="000000"/>
+          <w:sz w:val="20"/>
+          <w:szCs w:val="20"/>
+          <w:shd w:val="clear" w:color="auto" w:fill="FFFFFF"/>
+        </w:rPr>
+        <w:t>Deal?</w:t>
+      </w:r>
+      <w:r>
+        <w:rPr>
+          <w:rFonts w:ascii="Arial" w:hAnsi="Arial" w:cs="Arial"/>
+          <w:color w:val="000000"/>
+          <w:sz w:val="20"/>
+          <w:szCs w:val="20"/>
+          <w:shd w:val="clear" w:color="auto" w:fill="FFFFFF"/>
+        </w:rPr>
+        <w:t>.</w:t>
+      </w:r>
+      <w:proofErr w:type="gramEnd"/>
+      <w:r>
+        <w:rPr>
+          <w:rFonts w:ascii="Arial" w:hAnsi="Arial" w:cs="Arial"/>
+          <w:color w:val="000000"/>
+          <w:sz w:val="20"/>
+          <w:szCs w:val="20"/>
+          <w:shd w:val="clear" w:color="auto" w:fill="FFFFFF"/>
+        </w:rPr>
+        <w:t xml:space="preserve"> [online] </w:t>
       </w:r>
       <w:proofErr w:type="spellStart"/>
       <w:r>
@@ -2051,7 +2248,33 @@
           <w:szCs w:val="20"/>
           <w:shd w:val="clear" w:color="auto" w:fill="FFFFFF"/>
         </w:rPr>
-        <w:t>How To Prevent Log Injection</w:t>
+        <w:t xml:space="preserve">How </w:t>
+      </w:r>
+      <w:proofErr w:type="gramStart"/>
+      <w:r>
+        <w:rPr>
+          <w:rFonts w:ascii="Arial" w:hAnsi="Arial" w:cs="Arial"/>
+          <w:i/>
+          <w:iCs/>
+          <w:color w:val="000000"/>
+          <w:sz w:val="20"/>
+          <w:szCs w:val="20"/>
+          <w:shd w:val="clear" w:color="auto" w:fill="FFFFFF"/>
+        </w:rPr>
+        <w:t>To</w:t>
+      </w:r>
+      <w:proofErr w:type="gramEnd"/>
+      <w:r>
+        <w:rPr>
+          <w:rFonts w:ascii="Arial" w:hAnsi="Arial" w:cs="Arial"/>
+          <w:i/>
+          <w:iCs/>
+          <w:color w:val="000000"/>
+          <w:sz w:val="20"/>
+          <w:szCs w:val="20"/>
+          <w:shd w:val="clear" w:color="auto" w:fill="FFFFFF"/>
+        </w:rPr>
+        <w:t xml:space="preserve"> Prevent Log Injection</w:t>
       </w:r>
       <w:r>
         <w:rPr>

</xml_diff>